<commit_message>
Update Primeiro Contado com GODOT.docx
</commit_message>
<xml_diff>
--- a/4. Fundamentos de Game Design com GODOT/Primeiro contato com GODOT/Primeiro Contado com GODOT.docx
+++ b/4. Fundamentos de Game Design com GODOT/Primeiro contato com GODOT/Primeiro Contado com GODOT.docx
@@ -2,6 +2,134 @@
 <file path=word/document.xml><?xml version="1.0" encoding="utf-8"?>
 <w:document xmlns:wpc="http://schemas.microsoft.com/office/word/2010/wordprocessingCanvas" xmlns:cx="http://schemas.microsoft.com/office/drawing/2014/chartex" xmlns:mc="http://schemas.openxmlformats.org/markup-compatibility/2006" xmlns:o="urn:schemas-microsoft-com:office:office" xmlns:r="http://schemas.openxmlformats.org/officeDocument/2006/relationships" xmlns:m="http://schemas.openxmlformats.org/officeDocument/2006/math" xmlns:v="urn:schemas-microsoft-com:vml" xmlns:wp14="http://schemas.microsoft.com/office/word/2010/wordprocessingDrawing" xmlns:wp="http://schemas.openxmlformats.org/drawingml/2006/wordprocessingDrawing" xmlns:w10="urn:schemas-microsoft-com:office:word" xmlns:w="http://schemas.openxmlformats.org/wordprocessingml/2006/main" xmlns:w14="http://schemas.microsoft.com/office/word/2010/wordml" xmlns:w15="http://schemas.microsoft.com/office/word/2012/wordml" xmlns:w16se="http://schemas.microsoft.com/office/word/2015/wordml/symex" xmlns:wpg="http://schemas.microsoft.com/office/word/2010/wordprocessingGroup" xmlns:wpi="http://schemas.microsoft.com/office/word/2010/wordprocessingInk" xmlns:wne="http://schemas.microsoft.com/office/word/2006/wordml" xmlns:wps="http://schemas.microsoft.com/office/word/2010/wordprocessingShape" mc:Ignorable="w14 w15 w16se wp14">
   <w:body>
+    <w:p>
+      <w:pPr>
+        <w:jc w:val="both"/>
+      </w:pPr>
+      <w:r>
+        <w:rPr>
+          <w:rFonts w:ascii="Times New Roman" w:hAnsi="Times New Roman" w:cs="Times New Roman"/>
+          <w:sz w:val="24"/>
+          <w:szCs w:val="24"/>
+        </w:rPr>
+        <w:t xml:space="preserve">Para baixar o </w:t>
+      </w:r>
+      <w:proofErr w:type="spellStart"/>
+      <w:r>
+        <w:rPr>
+          <w:rFonts w:ascii="Times New Roman" w:hAnsi="Times New Roman" w:cs="Times New Roman"/>
+          <w:sz w:val="24"/>
+          <w:szCs w:val="24"/>
+        </w:rPr>
+        <w:t>godot</w:t>
+      </w:r>
+      <w:proofErr w:type="spellEnd"/>
+      <w:r>
+        <w:rPr>
+          <w:rFonts w:ascii="Times New Roman" w:hAnsi="Times New Roman" w:cs="Times New Roman"/>
+          <w:sz w:val="24"/>
+          <w:szCs w:val="24"/>
+        </w:rPr>
+        <w:t>:</w:t>
+      </w:r>
+      <w:r>
+        <w:t xml:space="preserve"> </w:t>
+      </w:r>
+      <w:hyperlink r:id="rId4" w:history="1">
+        <w:proofErr w:type="spellStart"/>
+        <w:r>
+          <w:rPr>
+            <w:rStyle w:val="Hyperlink"/>
+          </w:rPr>
+          <w:t>Godot</w:t>
+        </w:r>
+        <w:proofErr w:type="spellEnd"/>
+        <w:r>
+          <w:rPr>
+            <w:rStyle w:val="Hyperlink"/>
+          </w:rPr>
+          <w:t xml:space="preserve"> </w:t>
+        </w:r>
+        <w:proofErr w:type="spellStart"/>
+        <w:r>
+          <w:rPr>
+            <w:rStyle w:val="Hyperlink"/>
+          </w:rPr>
+          <w:t>Engine</w:t>
+        </w:r>
+        <w:proofErr w:type="spellEnd"/>
+        <w:r>
+          <w:rPr>
+            <w:rStyle w:val="Hyperlink"/>
+          </w:rPr>
+          <w:t xml:space="preserve"> - </w:t>
+        </w:r>
+        <w:proofErr w:type="spellStart"/>
+        <w:r>
+          <w:rPr>
+            <w:rStyle w:val="Hyperlink"/>
+          </w:rPr>
+          <w:t>Free</w:t>
+        </w:r>
+        <w:proofErr w:type="spellEnd"/>
+        <w:r>
+          <w:rPr>
+            <w:rStyle w:val="Hyperlink"/>
+          </w:rPr>
+          <w:t xml:space="preserve"> </w:t>
+        </w:r>
+        <w:proofErr w:type="spellStart"/>
+        <w:r>
+          <w:rPr>
+            <w:rStyle w:val="Hyperlink"/>
+          </w:rPr>
+          <w:t>and</w:t>
+        </w:r>
+        <w:proofErr w:type="spellEnd"/>
+        <w:r>
+          <w:rPr>
+            <w:rStyle w:val="Hyperlink"/>
+          </w:rPr>
+          <w:t xml:space="preserve"> open </w:t>
+        </w:r>
+        <w:proofErr w:type="spellStart"/>
+        <w:r>
+          <w:rPr>
+            <w:rStyle w:val="Hyperlink"/>
+          </w:rPr>
+          <w:t>source</w:t>
+        </w:r>
+        <w:proofErr w:type="spellEnd"/>
+        <w:r>
+          <w:rPr>
+            <w:rStyle w:val="Hyperlink"/>
+          </w:rPr>
+          <w:t xml:space="preserve"> 2D </w:t>
+        </w:r>
+        <w:proofErr w:type="spellStart"/>
+        <w:r>
+          <w:rPr>
+            <w:rStyle w:val="Hyperlink"/>
+          </w:rPr>
+          <w:t>and</w:t>
+        </w:r>
+        <w:proofErr w:type="spellEnd"/>
+        <w:r>
+          <w:rPr>
+            <w:rStyle w:val="Hyperlink"/>
+          </w:rPr>
+          <w:t xml:space="preserve"> 3D game </w:t>
+        </w:r>
+        <w:proofErr w:type="spellStart"/>
+        <w:r>
+          <w:rPr>
+            <w:rStyle w:val="Hyperlink"/>
+          </w:rPr>
+          <w:t>engine</w:t>
+        </w:r>
+        <w:proofErr w:type="spellEnd"/>
+      </w:hyperlink>
+    </w:p>
     <w:p>
       <w:pPr>
         <w:jc w:val="both"/>
@@ -447,6 +575,18 @@
     <w:semiHidden/>
     <w:unhideWhenUsed/>
   </w:style>
+  <w:style w:type="character" w:styleId="Hyperlink">
+    <w:name w:val="Hyperlink"/>
+    <w:basedOn w:val="Fontepargpadro"/>
+    <w:uiPriority w:val="99"/>
+    <w:semiHidden/>
+    <w:unhideWhenUsed/>
+    <w:rsid w:val="005016B2"/>
+    <w:rPr>
+      <w:color w:val="0000FF"/>
+      <w:u w:val="single"/>
+    </w:rPr>
+  </w:style>
 </w:styles>
 </file>
 

</xml_diff>